<commit_message>
added some pics and word edited
</commit_message>
<xml_diff>
--- a/BLM0463_Proje_ErenKose_22360859075.docx
+++ b/BLM0463_Proje_ErenKose_22360859075.docx
@@ -285,6 +285,7 @@
           <w:szCs w:val="32"/>
         </w:rPr>
       </w:pPr>
+      <w:proofErr w:type="spellStart"/>
       <w:r>
         <w:rPr>
           <w:rFonts w:ascii="Times New Roman" w:hAnsi="Times New Roman" w:cs="Times New Roman"/>
@@ -293,8 +294,9 @@
           <w:sz w:val="32"/>
           <w:szCs w:val="32"/>
         </w:rPr>
-        <w:t>Soyad:</w:t>
-      </w:r>
+        <w:t>Soyad</w:t>
+      </w:r>
+      <w:proofErr w:type="spellEnd"/>
       <w:r>
         <w:rPr>
           <w:rFonts w:ascii="Times New Roman" w:hAnsi="Times New Roman" w:cs="Times New Roman"/>
@@ -303,35 +305,35 @@
           <w:sz w:val="32"/>
           <w:szCs w:val="32"/>
         </w:rPr>
-        <w:t xml:space="preserve"> </w:t>
-      </w:r>
-      <w:r>
-        <w:rPr>
-          <w:rFonts w:ascii="Times New Roman" w:hAnsi="Times New Roman" w:cs="Times New Roman"/>
+        <w:t>:</w:t>
+      </w:r>
+      <w:r>
+        <w:rPr>
+          <w:rFonts w:ascii="Times New Roman" w:hAnsi="Times New Roman" w:cs="Times New Roman"/>
+          <w:b/>
+          <w:bCs/>
           <w:sz w:val="32"/>
           <w:szCs w:val="32"/>
         </w:rPr>
-        <w:t>KÖSE</w:t>
-      </w:r>
-    </w:p>
-    <w:p>
-      <w:pPr>
+        <w:t xml:space="preserve"> </w:t>
+      </w:r>
+      <w:r>
         <w:rPr>
           <w:rFonts w:ascii="Times New Roman" w:hAnsi="Times New Roman" w:cs="Times New Roman"/>
           <w:sz w:val="32"/>
           <w:szCs w:val="32"/>
         </w:rPr>
-      </w:pPr>
-      <w:r>
-        <w:rPr>
-          <w:rFonts w:ascii="Times New Roman" w:hAnsi="Times New Roman" w:cs="Times New Roman"/>
-          <w:b/>
-          <w:bCs/>
+        <w:t>KÖSE</w:t>
+      </w:r>
+    </w:p>
+    <w:p>
+      <w:pPr>
+        <w:rPr>
+          <w:rFonts w:ascii="Times New Roman" w:hAnsi="Times New Roman" w:cs="Times New Roman"/>
           <w:sz w:val="32"/>
           <w:szCs w:val="32"/>
         </w:rPr>
-        <w:t>Öğrenci Numarası:</w:t>
-      </w:r>
+      </w:pPr>
       <w:r>
         <w:rPr>
           <w:rFonts w:ascii="Times New Roman" w:hAnsi="Times New Roman" w:cs="Times New Roman"/>
@@ -340,27 +342,26 @@
           <w:sz w:val="32"/>
           <w:szCs w:val="32"/>
         </w:rPr>
-        <w:t xml:space="preserve"> </w:t>
-      </w:r>
-      <w:r>
-        <w:rPr>
-          <w:rFonts w:ascii="Times New Roman" w:hAnsi="Times New Roman" w:cs="Times New Roman"/>
+        <w:t>Öğrenci Numarası:</w:t>
+      </w:r>
+      <w:r>
+        <w:rPr>
+          <w:rFonts w:ascii="Times New Roman" w:hAnsi="Times New Roman" w:cs="Times New Roman"/>
+          <w:b/>
+          <w:bCs/>
           <w:sz w:val="32"/>
           <w:szCs w:val="32"/>
         </w:rPr>
-        <w:t>22360859075</w:t>
-      </w:r>
-    </w:p>
-    <w:p>
-      <w:pPr>
-        <w:rPr>
-          <w:rFonts w:ascii="Times New Roman" w:hAnsi="Times New Roman" w:cs="Times New Roman"/>
-          <w:b/>
-          <w:bCs/>
+        <w:t xml:space="preserve"> </w:t>
+      </w:r>
+      <w:r>
+        <w:rPr>
+          <w:rFonts w:ascii="Times New Roman" w:hAnsi="Times New Roman" w:cs="Times New Roman"/>
           <w:sz w:val="32"/>
           <w:szCs w:val="32"/>
         </w:rPr>
-      </w:pPr>
+        <w:t>22360859075</w:t>
+      </w:r>
     </w:p>
     <w:p>
       <w:pPr>
@@ -434,6 +435,17 @@
           <w:rFonts w:ascii="Times New Roman" w:hAnsi="Times New Roman" w:cs="Times New Roman"/>
           <w:b/>
           <w:bCs/>
+          <w:sz w:val="32"/>
+          <w:szCs w:val="32"/>
+        </w:rPr>
+      </w:pPr>
+    </w:p>
+    <w:p>
+      <w:pPr>
+        <w:rPr>
+          <w:rFonts w:ascii="Times New Roman" w:hAnsi="Times New Roman" w:cs="Times New Roman"/>
+          <w:b/>
+          <w:bCs/>
           <w:sz w:val="28"/>
           <w:szCs w:val="28"/>
         </w:rPr>
@@ -449,9 +461,7 @@
           <w:szCs w:val="28"/>
         </w:rPr>
       </w:pPr>
-    </w:p>
-    <w:p>
-      <w:pPr>
+      <w:r>
         <w:rPr>
           <w:rFonts w:ascii="Times New Roman" w:hAnsi="Times New Roman" w:cs="Times New Roman"/>
           <w:b/>
@@ -459,15 +469,7 @@
           <w:sz w:val="28"/>
           <w:szCs w:val="28"/>
         </w:rPr>
-      </w:pPr>
-      <w:r>
-        <w:rPr>
-          <w:rFonts w:ascii="Times New Roman" w:hAnsi="Times New Roman" w:cs="Times New Roman"/>
-          <w:b/>
-          <w:bCs/>
-          <w:sz w:val="28"/>
-          <w:szCs w:val="28"/>
-        </w:rPr>
+        <w:lastRenderedPageBreak/>
         <w:t>Proje Hakkında</w:t>
       </w:r>
     </w:p>
@@ -501,7 +503,77 @@
         <w:rPr>
           <w:rFonts w:ascii="Times New Roman" w:hAnsi="Times New Roman" w:cs="Times New Roman"/>
         </w:rPr>
-        <w:t>Öğrencilerin 2 yıllık Matematik, Bilim, İngilizce dersleri için toplanan not verileri, cinsiyetleri, 2017/18 öğretim yılından hesaplanan yaşları, önerilen yıl/sınıfları, okula kabul yılları, önceki okullarında okudukları müfredatları, şu anki müfredatları, önceki okuldaki yıl/sınıfı, okula giriş sınavı matematik notu, okula giriş sınavı bilim notu, okula giriş sınavı ingilizce notu bilgileri bu veri setinde yer almaktadır. Bu veriler kullanılarak öğrencilerin “High”, “Medium”, “Low” şeklinde 3 farklı seviyeye ayrılması amaçlanmıştır. Bu amaç doğrultusunda öğrencilerin not ortalamalarının 85 ve üzeri olması durumu “High” seviye öğrenci, 75 ve 85 aralığı “Medium” seviye öğrenci, 75 altı ise “Low” seviye öğrenci olarak tanımlanmıştır.</w:t>
+        <w:t xml:space="preserve">Öğrencilerin 2 yıllık Matematik, Bilim, İngilizce dersleri için toplanan not verileri, cinsiyetleri, 2017/18 öğretim yılından hesaplanan yaşları, önerilen yıl/sınıfları, okula kabul yılları, önceki okullarında okudukları müfredatları, şu anki müfredatları, önceki okuldaki yıl/sınıfı, okula giriş sınavı matematik notu, okula giriş sınavı bilim notu, okula giriş sınavı </w:t>
+      </w:r>
+      <w:proofErr w:type="spellStart"/>
+      <w:r>
+        <w:rPr>
+          <w:rFonts w:ascii="Times New Roman" w:hAnsi="Times New Roman" w:cs="Times New Roman"/>
+        </w:rPr>
+        <w:t>ingilizce</w:t>
+      </w:r>
+      <w:proofErr w:type="spellEnd"/>
+      <w:r>
+        <w:rPr>
+          <w:rFonts w:ascii="Times New Roman" w:hAnsi="Times New Roman" w:cs="Times New Roman"/>
+        </w:rPr>
+        <w:t xml:space="preserve"> notu bilgileri bu veri setinde yer almaktadır. Bu veriler kullanılarak öğrencilerin “High”, “</w:t>
+      </w:r>
+      <w:proofErr w:type="spellStart"/>
+      <w:r>
+        <w:rPr>
+          <w:rFonts w:ascii="Times New Roman" w:hAnsi="Times New Roman" w:cs="Times New Roman"/>
+        </w:rPr>
+        <w:t>Medium</w:t>
+      </w:r>
+      <w:proofErr w:type="spellEnd"/>
+      <w:r>
+        <w:rPr>
+          <w:rFonts w:ascii="Times New Roman" w:hAnsi="Times New Roman" w:cs="Times New Roman"/>
+        </w:rPr>
+        <w:t>”, “</w:t>
+      </w:r>
+      <w:proofErr w:type="spellStart"/>
+      <w:r>
+        <w:rPr>
+          <w:rFonts w:ascii="Times New Roman" w:hAnsi="Times New Roman" w:cs="Times New Roman"/>
+        </w:rPr>
+        <w:t>Low</w:t>
+      </w:r>
+      <w:proofErr w:type="spellEnd"/>
+      <w:r>
+        <w:rPr>
+          <w:rFonts w:ascii="Times New Roman" w:hAnsi="Times New Roman" w:cs="Times New Roman"/>
+        </w:rPr>
+        <w:t>” şeklinde 3 farklı seviyeye ayrılması amaçlanmıştır. Bu amaç doğrultusunda öğrencilerin not ortalamalarının 85 ve üzeri olması durumu “High” seviye öğrenci, 75 ve 85 aralığı “</w:t>
+      </w:r>
+      <w:proofErr w:type="spellStart"/>
+      <w:r>
+        <w:rPr>
+          <w:rFonts w:ascii="Times New Roman" w:hAnsi="Times New Roman" w:cs="Times New Roman"/>
+        </w:rPr>
+        <w:t>Medium</w:t>
+      </w:r>
+      <w:proofErr w:type="spellEnd"/>
+      <w:r>
+        <w:rPr>
+          <w:rFonts w:ascii="Times New Roman" w:hAnsi="Times New Roman" w:cs="Times New Roman"/>
+        </w:rPr>
+        <w:t>” seviye öğrenci, 75 altı ise “</w:t>
+      </w:r>
+      <w:proofErr w:type="spellStart"/>
+      <w:r>
+        <w:rPr>
+          <w:rFonts w:ascii="Times New Roman" w:hAnsi="Times New Roman" w:cs="Times New Roman"/>
+        </w:rPr>
+        <w:t>Low</w:t>
+      </w:r>
+      <w:proofErr w:type="spellEnd"/>
+      <w:r>
+        <w:rPr>
+          <w:rFonts w:ascii="Times New Roman" w:hAnsi="Times New Roman" w:cs="Times New Roman"/>
+        </w:rPr>
+        <w:t>” seviye öğrenci olarak tanımlanmıştır.</w:t>
       </w:r>
     </w:p>
     <w:p>
@@ -616,12 +688,42 @@
         </w:rPr>
         <w:t xml:space="preserve">Kullanılan Yöntem: </w:t>
       </w:r>
-      <w:r>
-        <w:rPr>
-          <w:rFonts w:ascii="Times New Roman" w:hAnsi="Times New Roman" w:cs="Times New Roman"/>
-        </w:rPr>
-        <w:t>Random Forest Classifier</w:t>
-      </w:r>
+      <w:proofErr w:type="spellStart"/>
+      <w:r>
+        <w:rPr>
+          <w:rFonts w:ascii="Times New Roman" w:hAnsi="Times New Roman" w:cs="Times New Roman"/>
+        </w:rPr>
+        <w:t>Random</w:t>
+      </w:r>
+      <w:proofErr w:type="spellEnd"/>
+      <w:r>
+        <w:rPr>
+          <w:rFonts w:ascii="Times New Roman" w:hAnsi="Times New Roman" w:cs="Times New Roman"/>
+        </w:rPr>
+        <w:t xml:space="preserve"> </w:t>
+      </w:r>
+      <w:proofErr w:type="spellStart"/>
+      <w:r>
+        <w:rPr>
+          <w:rFonts w:ascii="Times New Roman" w:hAnsi="Times New Roman" w:cs="Times New Roman"/>
+        </w:rPr>
+        <w:t>Forest</w:t>
+      </w:r>
+      <w:proofErr w:type="spellEnd"/>
+      <w:r>
+        <w:rPr>
+          <w:rFonts w:ascii="Times New Roman" w:hAnsi="Times New Roman" w:cs="Times New Roman"/>
+        </w:rPr>
+        <w:t xml:space="preserve"> </w:t>
+      </w:r>
+      <w:proofErr w:type="spellStart"/>
+      <w:r>
+        <w:rPr>
+          <w:rFonts w:ascii="Times New Roman" w:hAnsi="Times New Roman" w:cs="Times New Roman"/>
+        </w:rPr>
+        <w:t>Classifier</w:t>
+      </w:r>
+      <w:proofErr w:type="spellEnd"/>
     </w:p>
     <w:p>
       <w:pPr>
@@ -635,13 +737,23 @@
           <w:rFonts w:ascii="Times New Roman" w:hAnsi="Times New Roman" w:cs="Times New Roman"/>
         </w:rPr>
       </w:pPr>
-      <w:r>
-        <w:rPr>
-          <w:rFonts w:ascii="Times New Roman" w:hAnsi="Times New Roman" w:cs="Times New Roman"/>
-          <w:b/>
-          <w:bCs/>
-        </w:rPr>
-        <w:t>Github Reposu:</w:t>
+      <w:proofErr w:type="spellStart"/>
+      <w:r>
+        <w:rPr>
+          <w:rFonts w:ascii="Times New Roman" w:hAnsi="Times New Roman" w:cs="Times New Roman"/>
+          <w:b/>
+          <w:bCs/>
+        </w:rPr>
+        <w:t>Github</w:t>
+      </w:r>
+      <w:proofErr w:type="spellEnd"/>
+      <w:r>
+        <w:rPr>
+          <w:rFonts w:ascii="Times New Roman" w:hAnsi="Times New Roman" w:cs="Times New Roman"/>
+          <w:b/>
+          <w:bCs/>
+        </w:rPr>
+        <w:t xml:space="preserve"> Reposu:</w:t>
       </w:r>
       <w:r>
         <w:rPr>
@@ -661,6 +773,33 @@
     </w:p>
     <w:p>
       <w:pPr>
+        <w:pStyle w:val="ListeParagraf"/>
+        <w:numPr>
+          <w:ilvl w:val="0"/>
+          <w:numId w:val="6"/>
+        </w:numPr>
+        <w:jc w:val="both"/>
+        <w:rPr>
+          <w:rFonts w:ascii="Times New Roman" w:hAnsi="Times New Roman" w:cs="Times New Roman"/>
+        </w:rPr>
+      </w:pPr>
+      <w:r>
+        <w:rPr>
+          <w:rFonts w:ascii="Times New Roman" w:hAnsi="Times New Roman" w:cs="Times New Roman"/>
+          <w:b/>
+          <w:bCs/>
+        </w:rPr>
+        <w:t xml:space="preserve">Tanıtım Videosu: </w:t>
+      </w:r>
+      <w:r>
+        <w:rPr>
+          <w:rFonts w:ascii="Times New Roman" w:hAnsi="Times New Roman" w:cs="Times New Roman"/>
+        </w:rPr>
+        <w:t>eren</w:t>
+      </w:r>
+    </w:p>
+    <w:p>
+      <w:pPr>
         <w:jc w:val="both"/>
         <w:rPr>
           <w:rFonts w:ascii="Times New Roman" w:hAnsi="Times New Roman" w:cs="Times New Roman"/>
@@ -706,72 +845,36 @@
           <w:sz w:val="22"/>
           <w:szCs w:val="22"/>
         </w:rPr>
-        <w:t xml:space="preserve">Projemde </w:t>
-      </w:r>
-      <w:r>
-        <w:rPr>
-          <w:rFonts w:ascii="Times New Roman" w:hAnsi="Times New Roman" w:cs="Times New Roman"/>
-          <w:sz w:val="22"/>
-          <w:szCs w:val="22"/>
-        </w:rPr>
-        <w:t xml:space="preserve">geliştirdiğim model öncelikle veri setini içeri aktarır. Bu veri setindeki boşluk, tırnak gibi gereksiz karakterlerin temizliği yapılır. Bu temizlik sayesinde model performansı yükselmektedir. Veri setinden çekilen verilerde kullanılan öznitelikler “Gender”, “Age as of Academic Year 17/18”, “Previous Curriculum (17/18)2”, “Math20-1”, “Science20-1”, “English20-1”, </w:t>
-      </w:r>
-      <w:r>
-        <w:rPr>
-          <w:rFonts w:ascii="Times New Roman" w:hAnsi="Times New Roman" w:cs="Times New Roman"/>
-          <w:sz w:val="22"/>
-          <w:szCs w:val="22"/>
-        </w:rPr>
-        <w:t>“Math20-</w:t>
-      </w:r>
-      <w:r>
-        <w:rPr>
-          <w:rFonts w:ascii="Times New Roman" w:hAnsi="Times New Roman" w:cs="Times New Roman"/>
-          <w:sz w:val="22"/>
-          <w:szCs w:val="22"/>
-        </w:rPr>
-        <w:t>2</w:t>
-      </w:r>
-      <w:r>
-        <w:rPr>
-          <w:rFonts w:ascii="Times New Roman" w:hAnsi="Times New Roman" w:cs="Times New Roman"/>
-          <w:sz w:val="22"/>
-          <w:szCs w:val="22"/>
-        </w:rPr>
-        <w:t>”, “Science20-</w:t>
-      </w:r>
-      <w:r>
-        <w:rPr>
-          <w:rFonts w:ascii="Times New Roman" w:hAnsi="Times New Roman" w:cs="Times New Roman"/>
-          <w:sz w:val="22"/>
-          <w:szCs w:val="22"/>
-        </w:rPr>
-        <w:t>2</w:t>
-      </w:r>
-      <w:r>
-        <w:rPr>
-          <w:rFonts w:ascii="Times New Roman" w:hAnsi="Times New Roman" w:cs="Times New Roman"/>
-          <w:sz w:val="22"/>
-          <w:szCs w:val="22"/>
-        </w:rPr>
-        <w:t>”, “English20-</w:t>
-      </w:r>
-      <w:r>
-        <w:rPr>
-          <w:rFonts w:ascii="Times New Roman" w:hAnsi="Times New Roman" w:cs="Times New Roman"/>
-          <w:sz w:val="22"/>
-          <w:szCs w:val="22"/>
-        </w:rPr>
-        <w:t>2</w:t>
-      </w:r>
-      <w:r>
-        <w:rPr>
-          <w:rFonts w:ascii="Times New Roman" w:hAnsi="Times New Roman" w:cs="Times New Roman"/>
-          <w:sz w:val="22"/>
-          <w:szCs w:val="22"/>
-        </w:rPr>
-        <w:t>”,</w:t>
-      </w:r>
+        <w:t>Projemde geliştirdiğim model öncelikle veri setini içeri aktarır. Bu veri setindeki boşluk, tırnak gibi gereksiz karakterlerin temizliği yapılır. Bu temizlik sayesinde model performansı yükselmektedir. Veri setinden çekilen verilerde kullanılan öznitelikler “</w:t>
+      </w:r>
+      <w:proofErr w:type="spellStart"/>
+      <w:r>
+        <w:rPr>
+          <w:rFonts w:ascii="Times New Roman" w:hAnsi="Times New Roman" w:cs="Times New Roman"/>
+          <w:sz w:val="22"/>
+          <w:szCs w:val="22"/>
+        </w:rPr>
+        <w:t>Gender</w:t>
+      </w:r>
+      <w:proofErr w:type="spellEnd"/>
+      <w:r>
+        <w:rPr>
+          <w:rFonts w:ascii="Times New Roman" w:hAnsi="Times New Roman" w:cs="Times New Roman"/>
+          <w:sz w:val="22"/>
+          <w:szCs w:val="22"/>
+        </w:rPr>
+        <w:t xml:space="preserve">”, “Age as of </w:t>
+      </w:r>
+      <w:proofErr w:type="spellStart"/>
+      <w:r>
+        <w:rPr>
+          <w:rFonts w:ascii="Times New Roman" w:hAnsi="Times New Roman" w:cs="Times New Roman"/>
+          <w:sz w:val="22"/>
+          <w:szCs w:val="22"/>
+        </w:rPr>
+        <w:t>Academic</w:t>
+      </w:r>
+      <w:proofErr w:type="spellEnd"/>
       <w:r>
         <w:rPr>
           <w:rFonts w:ascii="Times New Roman" w:hAnsi="Times New Roman" w:cs="Times New Roman"/>
@@ -780,69 +883,93 @@
         </w:rPr>
         <w:t xml:space="preserve"> </w:t>
       </w:r>
-      <w:r>
-        <w:rPr>
-          <w:rFonts w:ascii="Times New Roman" w:hAnsi="Times New Roman" w:cs="Times New Roman"/>
-          <w:sz w:val="22"/>
-          <w:szCs w:val="22"/>
-        </w:rPr>
-        <w:t>“Math20-</w:t>
-      </w:r>
-      <w:r>
-        <w:rPr>
-          <w:rFonts w:ascii="Times New Roman" w:hAnsi="Times New Roman" w:cs="Times New Roman"/>
-          <w:sz w:val="22"/>
-          <w:szCs w:val="22"/>
-        </w:rPr>
-        <w:t>3</w:t>
-      </w:r>
-      <w:r>
-        <w:rPr>
-          <w:rFonts w:ascii="Times New Roman" w:hAnsi="Times New Roman" w:cs="Times New Roman"/>
-          <w:sz w:val="22"/>
-          <w:szCs w:val="22"/>
-        </w:rPr>
-        <w:t>”, “Science20-</w:t>
-      </w:r>
-      <w:r>
-        <w:rPr>
-          <w:rFonts w:ascii="Times New Roman" w:hAnsi="Times New Roman" w:cs="Times New Roman"/>
-          <w:sz w:val="22"/>
-          <w:szCs w:val="22"/>
-        </w:rPr>
-        <w:t>3</w:t>
-      </w:r>
-      <w:r>
-        <w:rPr>
-          <w:rFonts w:ascii="Times New Roman" w:hAnsi="Times New Roman" w:cs="Times New Roman"/>
-          <w:sz w:val="22"/>
-          <w:szCs w:val="22"/>
-        </w:rPr>
-        <w:t>”, “English20-</w:t>
-      </w:r>
-      <w:r>
-        <w:rPr>
-          <w:rFonts w:ascii="Times New Roman" w:hAnsi="Times New Roman" w:cs="Times New Roman"/>
-          <w:sz w:val="22"/>
-          <w:szCs w:val="22"/>
-        </w:rPr>
-        <w:t>3</w:t>
-      </w:r>
-      <w:r>
-        <w:rPr>
-          <w:rFonts w:ascii="Times New Roman" w:hAnsi="Times New Roman" w:cs="Times New Roman"/>
-          <w:sz w:val="22"/>
-          <w:szCs w:val="22"/>
-        </w:rPr>
-        <w:t>”</w:t>
-      </w:r>
-      <w:r>
-        <w:rPr>
-          <w:rFonts w:ascii="Times New Roman" w:hAnsi="Times New Roman" w:cs="Times New Roman"/>
-          <w:sz w:val="22"/>
-          <w:szCs w:val="22"/>
-        </w:rPr>
-        <w:t xml:space="preserve"> öznitelikleridir. dropna() fonksiyonu ile eksik değer içeren satırlar kaldırılmıştır.</w:t>
+      <w:proofErr w:type="spellStart"/>
+      <w:r>
+        <w:rPr>
+          <w:rFonts w:ascii="Times New Roman" w:hAnsi="Times New Roman" w:cs="Times New Roman"/>
+          <w:sz w:val="22"/>
+          <w:szCs w:val="22"/>
+        </w:rPr>
+        <w:t>Year</w:t>
+      </w:r>
+      <w:proofErr w:type="spellEnd"/>
+      <w:r>
+        <w:rPr>
+          <w:rFonts w:ascii="Times New Roman" w:hAnsi="Times New Roman" w:cs="Times New Roman"/>
+          <w:sz w:val="22"/>
+          <w:szCs w:val="22"/>
+        </w:rPr>
+        <w:t xml:space="preserve"> 17/18”, “</w:t>
+      </w:r>
+      <w:proofErr w:type="spellStart"/>
+      <w:r>
+        <w:rPr>
+          <w:rFonts w:ascii="Times New Roman" w:hAnsi="Times New Roman" w:cs="Times New Roman"/>
+          <w:sz w:val="22"/>
+          <w:szCs w:val="22"/>
+        </w:rPr>
+        <w:t>Previous</w:t>
+      </w:r>
+      <w:proofErr w:type="spellEnd"/>
+      <w:r>
+        <w:rPr>
+          <w:rFonts w:ascii="Times New Roman" w:hAnsi="Times New Roman" w:cs="Times New Roman"/>
+          <w:sz w:val="22"/>
+          <w:szCs w:val="22"/>
+        </w:rPr>
+        <w:t xml:space="preserve"> </w:t>
+      </w:r>
+      <w:proofErr w:type="spellStart"/>
+      <w:r>
+        <w:rPr>
+          <w:rFonts w:ascii="Times New Roman" w:hAnsi="Times New Roman" w:cs="Times New Roman"/>
+          <w:sz w:val="22"/>
+          <w:szCs w:val="22"/>
+        </w:rPr>
+        <w:t>Curriculum</w:t>
+      </w:r>
+      <w:proofErr w:type="spellEnd"/>
+      <w:r>
+        <w:rPr>
+          <w:rFonts w:ascii="Times New Roman" w:hAnsi="Times New Roman" w:cs="Times New Roman"/>
+          <w:sz w:val="22"/>
+          <w:szCs w:val="22"/>
+        </w:rPr>
+        <w:t xml:space="preserve"> (17/18)2”, “Math20-1”, “Science20-1”, “English20-1”, “Math20-2”, “Science20-2”, “English20-2”,</w:t>
+      </w:r>
+      <w:r>
+        <w:rPr>
+          <w:rFonts w:ascii="Times New Roman" w:hAnsi="Times New Roman" w:cs="Times New Roman"/>
+          <w:sz w:val="22"/>
+          <w:szCs w:val="22"/>
+        </w:rPr>
+        <w:t xml:space="preserve"> </w:t>
+      </w:r>
+      <w:r>
+        <w:rPr>
+          <w:rFonts w:ascii="Times New Roman" w:hAnsi="Times New Roman" w:cs="Times New Roman"/>
+          <w:sz w:val="22"/>
+          <w:szCs w:val="22"/>
+        </w:rPr>
+        <w:t xml:space="preserve">“Math20-3”, “Science20-3”, “English20-3” öznitelikleridir. </w:t>
+      </w:r>
+      <w:proofErr w:type="spellStart"/>
+      <w:r>
+        <w:rPr>
+          <w:rFonts w:ascii="Times New Roman" w:hAnsi="Times New Roman" w:cs="Times New Roman"/>
+          <w:sz w:val="22"/>
+          <w:szCs w:val="22"/>
+        </w:rPr>
+        <w:t>dropna</w:t>
+      </w:r>
+      <w:proofErr w:type="spellEnd"/>
+      <w:r>
+        <w:rPr>
+          <w:rFonts w:ascii="Times New Roman" w:hAnsi="Times New Roman" w:cs="Times New Roman"/>
+          <w:sz w:val="22"/>
+          <w:szCs w:val="22"/>
+        </w:rPr>
+        <w:t>() fonksiyonu ile eksik değer içeren satırlar kaldırılmıştır.</w:t>
       </w:r>
       <w:r>
         <w:rPr>
@@ -866,7 +993,115 @@
           <w:sz w:val="22"/>
           <w:szCs w:val="22"/>
         </w:rPr>
-        <w:t>ve bu bağımsız değişkenlere bağlı olacak öğrenci seviyesi belirtilmiştir. Bunların ardından kategorik değişkenler (Gender, Previous Curriculum gibi) one-hot encoding yöntemiyle binary formata çevrilir.</w:t>
+        <w:t>ve bu bağımsız değişkenlere bağlı olacak öğrenci seviyesi belirtilmiştir. Bunların ardından kategorik değişkenler (</w:t>
+      </w:r>
+      <w:proofErr w:type="spellStart"/>
+      <w:r>
+        <w:rPr>
+          <w:rFonts w:ascii="Times New Roman" w:hAnsi="Times New Roman" w:cs="Times New Roman"/>
+          <w:sz w:val="22"/>
+          <w:szCs w:val="22"/>
+        </w:rPr>
+        <w:t>Gender</w:t>
+      </w:r>
+      <w:proofErr w:type="spellEnd"/>
+      <w:r>
+        <w:rPr>
+          <w:rFonts w:ascii="Times New Roman" w:hAnsi="Times New Roman" w:cs="Times New Roman"/>
+          <w:sz w:val="22"/>
+          <w:szCs w:val="22"/>
+        </w:rPr>
+        <w:t xml:space="preserve">, </w:t>
+      </w:r>
+      <w:proofErr w:type="spellStart"/>
+      <w:r>
+        <w:rPr>
+          <w:rFonts w:ascii="Times New Roman" w:hAnsi="Times New Roman" w:cs="Times New Roman"/>
+          <w:sz w:val="22"/>
+          <w:szCs w:val="22"/>
+        </w:rPr>
+        <w:t>Previous</w:t>
+      </w:r>
+      <w:proofErr w:type="spellEnd"/>
+      <w:r>
+        <w:rPr>
+          <w:rFonts w:ascii="Times New Roman" w:hAnsi="Times New Roman" w:cs="Times New Roman"/>
+          <w:sz w:val="22"/>
+          <w:szCs w:val="22"/>
+        </w:rPr>
+        <w:t xml:space="preserve"> </w:t>
+      </w:r>
+      <w:proofErr w:type="spellStart"/>
+      <w:r>
+        <w:rPr>
+          <w:rFonts w:ascii="Times New Roman" w:hAnsi="Times New Roman" w:cs="Times New Roman"/>
+          <w:sz w:val="22"/>
+          <w:szCs w:val="22"/>
+        </w:rPr>
+        <w:t>Curriculum</w:t>
+      </w:r>
+      <w:proofErr w:type="spellEnd"/>
+      <w:r>
+        <w:rPr>
+          <w:rFonts w:ascii="Times New Roman" w:hAnsi="Times New Roman" w:cs="Times New Roman"/>
+          <w:sz w:val="22"/>
+          <w:szCs w:val="22"/>
+        </w:rPr>
+        <w:t xml:space="preserve"> gibi) </w:t>
+      </w:r>
+      <w:proofErr w:type="spellStart"/>
+      <w:r>
+        <w:rPr>
+          <w:rFonts w:ascii="Times New Roman" w:hAnsi="Times New Roman" w:cs="Times New Roman"/>
+          <w:sz w:val="22"/>
+          <w:szCs w:val="22"/>
+        </w:rPr>
+        <w:t>one</w:t>
+      </w:r>
+      <w:proofErr w:type="spellEnd"/>
+      <w:r>
+        <w:rPr>
+          <w:rFonts w:ascii="Times New Roman" w:hAnsi="Times New Roman" w:cs="Times New Roman"/>
+          <w:sz w:val="22"/>
+          <w:szCs w:val="22"/>
+        </w:rPr>
+        <w:t xml:space="preserve">-hot </w:t>
+      </w:r>
+      <w:proofErr w:type="spellStart"/>
+      <w:r>
+        <w:rPr>
+          <w:rFonts w:ascii="Times New Roman" w:hAnsi="Times New Roman" w:cs="Times New Roman"/>
+          <w:sz w:val="22"/>
+          <w:szCs w:val="22"/>
+        </w:rPr>
+        <w:t>encoding</w:t>
+      </w:r>
+      <w:proofErr w:type="spellEnd"/>
+      <w:r>
+        <w:rPr>
+          <w:rFonts w:ascii="Times New Roman" w:hAnsi="Times New Roman" w:cs="Times New Roman"/>
+          <w:sz w:val="22"/>
+          <w:szCs w:val="22"/>
+        </w:rPr>
+        <w:t xml:space="preserve"> yöntemiyle </w:t>
+      </w:r>
+      <w:proofErr w:type="spellStart"/>
+      <w:r>
+        <w:rPr>
+          <w:rFonts w:ascii="Times New Roman" w:hAnsi="Times New Roman" w:cs="Times New Roman"/>
+          <w:sz w:val="22"/>
+          <w:szCs w:val="22"/>
+        </w:rPr>
+        <w:t>binary</w:t>
+      </w:r>
+      <w:proofErr w:type="spellEnd"/>
+      <w:r>
+        <w:rPr>
+          <w:rFonts w:ascii="Times New Roman" w:hAnsi="Times New Roman" w:cs="Times New Roman"/>
+          <w:sz w:val="22"/>
+          <w:szCs w:val="22"/>
+        </w:rPr>
+        <w:t xml:space="preserve"> formata çevrilir.</w:t>
       </w:r>
       <w:r>
         <w:rPr>
@@ -882,7 +1117,93 @@
           <w:sz w:val="22"/>
           <w:szCs w:val="22"/>
         </w:rPr>
-        <w:t xml:space="preserve"> Sonrasında ise veri seti % 70 eğitim (train), % 10 doğrulama (validation), %20 test verisi olacak şekilde ayrılır. Stratify parametresi ile sınıfların orantılı dağılması sağlanır. Bu ayrılan veriler kullanılarak 4 farklı model (50, 100, 200 ve 500 ağaçla) eğitilir. Bunlar arasından genel olarak en iyi sonuçları veren 500 ağaçlık modelin sonuçlarını paylaşacağım fakat diğer modellerin de değerleri aşağıdaki görselde bulunmaktadır.</w:t>
+        <w:t xml:space="preserve"> Sonrasında ise veri seti % 70 eğitim (</w:t>
+      </w:r>
+      <w:proofErr w:type="spellStart"/>
+      <w:r>
+        <w:rPr>
+          <w:rFonts w:ascii="Times New Roman" w:hAnsi="Times New Roman" w:cs="Times New Roman"/>
+          <w:sz w:val="22"/>
+          <w:szCs w:val="22"/>
+        </w:rPr>
+        <w:t>train</w:t>
+      </w:r>
+      <w:proofErr w:type="spellEnd"/>
+      <w:r>
+        <w:rPr>
+          <w:rFonts w:ascii="Times New Roman" w:hAnsi="Times New Roman" w:cs="Times New Roman"/>
+          <w:sz w:val="22"/>
+          <w:szCs w:val="22"/>
+        </w:rPr>
+        <w:t>), % 10 doğrulama (</w:t>
+      </w:r>
+      <w:proofErr w:type="spellStart"/>
+      <w:r>
+        <w:rPr>
+          <w:rFonts w:ascii="Times New Roman" w:hAnsi="Times New Roman" w:cs="Times New Roman"/>
+          <w:sz w:val="22"/>
+          <w:szCs w:val="22"/>
+        </w:rPr>
+        <w:t>validation</w:t>
+      </w:r>
+      <w:proofErr w:type="spellEnd"/>
+      <w:r>
+        <w:rPr>
+          <w:rFonts w:ascii="Times New Roman" w:hAnsi="Times New Roman" w:cs="Times New Roman"/>
+          <w:sz w:val="22"/>
+          <w:szCs w:val="22"/>
+        </w:rPr>
+        <w:t xml:space="preserve">), %20 test verisi olacak şekilde ayrılır. </w:t>
+      </w:r>
+      <w:proofErr w:type="spellStart"/>
+      <w:r>
+        <w:rPr>
+          <w:rFonts w:ascii="Times New Roman" w:hAnsi="Times New Roman" w:cs="Times New Roman"/>
+          <w:sz w:val="22"/>
+          <w:szCs w:val="22"/>
+        </w:rPr>
+        <w:t>Stratify</w:t>
+      </w:r>
+      <w:proofErr w:type="spellEnd"/>
+      <w:r>
+        <w:rPr>
+          <w:rFonts w:ascii="Times New Roman" w:hAnsi="Times New Roman" w:cs="Times New Roman"/>
+          <w:sz w:val="22"/>
+          <w:szCs w:val="22"/>
+        </w:rPr>
+        <w:t xml:space="preserve"> parametresi ile sınıfların orantılı dağılması sağlanır. Bu ayrılan veriler kullanılarak 4 farklı model (50, 100, 200 ve 500 ağaçla) eğitilir. Bunlar arasından genel olarak en </w:t>
+      </w:r>
+      <w:r>
+        <w:rPr>
+          <w:rFonts w:ascii="Times New Roman" w:hAnsi="Times New Roman" w:cs="Times New Roman"/>
+          <w:sz w:val="22"/>
+          <w:szCs w:val="22"/>
+        </w:rPr>
+        <w:t>dengeli</w:t>
+      </w:r>
+      <w:r>
+        <w:rPr>
+          <w:rFonts w:ascii="Times New Roman" w:hAnsi="Times New Roman" w:cs="Times New Roman"/>
+          <w:sz w:val="22"/>
+          <w:szCs w:val="22"/>
+        </w:rPr>
+        <w:t xml:space="preserve"> sonuçları veren </w:t>
+      </w:r>
+      <w:r>
+        <w:rPr>
+          <w:rFonts w:ascii="Times New Roman" w:hAnsi="Times New Roman" w:cs="Times New Roman"/>
+          <w:sz w:val="22"/>
+          <w:szCs w:val="22"/>
+        </w:rPr>
+        <w:t>10</w:t>
+      </w:r>
+      <w:r>
+        <w:rPr>
+          <w:rFonts w:ascii="Times New Roman" w:hAnsi="Times New Roman" w:cs="Times New Roman"/>
+          <w:sz w:val="22"/>
+          <w:szCs w:val="22"/>
+        </w:rPr>
+        <w:t>0 ağaçlık modelin sonuçlarını paylaşacağım fakat diğer modellerin de değerleri aşağıdaki görselde bulunmaktadır.</w:t>
       </w:r>
     </w:p>
     <w:p>
@@ -895,10 +1216,10 @@
           <w:noProof/>
         </w:rPr>
         <w:drawing>
-          <wp:inline distT="0" distB="0" distL="0" distR="0" wp14:anchorId="6968E4F4" wp14:editId="07C4E92E">
-            <wp:extent cx="5760720" cy="865505"/>
+          <wp:inline distT="0" distB="0" distL="0" distR="0" wp14:anchorId="4A7643C0" wp14:editId="214A61A2">
+            <wp:extent cx="5760720" cy="972820"/>
             <wp:effectExtent l="0" t="0" r="0" b="0"/>
-            <wp:docPr id="1555949435" name="Resim 1" descr="metin, ekran görüntüsü, yazı tipi içeren bir resim&#10;&#10;Yapay zeka tarafından oluşturulan içerik yanlış olabilir."/>
+            <wp:docPr id="419967073" name="Resim 1" descr="metin, ekran görüntüsü, yazı tipi, sayı, numara içeren bir resim&#10;&#10;Yapay zeka tarafından oluşturulan içerik yanlış olabilir."/>
             <wp:cNvGraphicFramePr>
               <a:graphicFrameLocks xmlns:a="http://schemas.openxmlformats.org/drawingml/2006/main" noChangeAspect="1"/>
             </wp:cNvGraphicFramePr>
@@ -906,7 +1227,7 @@
               <a:graphicData uri="http://schemas.openxmlformats.org/drawingml/2006/picture">
                 <pic:pic xmlns:pic="http://schemas.openxmlformats.org/drawingml/2006/picture">
                   <pic:nvPicPr>
-                    <pic:cNvPr id="1555949435" name="Resim 1" descr="metin, ekran görüntüsü, yazı tipi içeren bir resim&#10;&#10;Yapay zeka tarafından oluşturulan içerik yanlış olabilir."/>
+                    <pic:cNvPr id="419967073" name="Resim 1" descr="metin, ekran görüntüsü, yazı tipi, sayı, numara içeren bir resim&#10;&#10;Yapay zeka tarafından oluşturulan içerik yanlış olabilir."/>
                     <pic:cNvPicPr/>
                   </pic:nvPicPr>
                   <pic:blipFill>
@@ -918,7 +1239,7 @@
                   <pic:spPr>
                     <a:xfrm>
                       <a:off x="0" y="0"/>
-                      <a:ext cx="5760720" cy="865505"/>
+                      <a:ext cx="5760720" cy="972820"/>
                     </a:xfrm>
                     <a:prstGeom prst="rect">
                       <a:avLst/>
@@ -1001,7 +1322,61 @@
           <w:sz w:val="22"/>
           <w:szCs w:val="22"/>
         </w:rPr>
-        <w:t xml:space="preserve">Projemde yaptığım araştırmalar ve yapay zekalara danışmalarım sonucunda veri setimde Random Forest Classifier yönteminin amacıma daha uygun bir yöntem olduğunu keşfettim ve bu </w:t>
+        <w:t xml:space="preserve">Projemde yaptığım araştırmalar ve yapay zekalara danışmalarım sonucunda veri setimde </w:t>
+      </w:r>
+      <w:proofErr w:type="spellStart"/>
+      <w:r>
+        <w:rPr>
+          <w:rFonts w:ascii="Times New Roman" w:hAnsi="Times New Roman" w:cs="Times New Roman"/>
+          <w:sz w:val="22"/>
+          <w:szCs w:val="22"/>
+        </w:rPr>
+        <w:t>Random</w:t>
+      </w:r>
+      <w:proofErr w:type="spellEnd"/>
+      <w:r>
+        <w:rPr>
+          <w:rFonts w:ascii="Times New Roman" w:hAnsi="Times New Roman" w:cs="Times New Roman"/>
+          <w:sz w:val="22"/>
+          <w:szCs w:val="22"/>
+        </w:rPr>
+        <w:t xml:space="preserve"> </w:t>
+      </w:r>
+      <w:proofErr w:type="spellStart"/>
+      <w:r>
+        <w:rPr>
+          <w:rFonts w:ascii="Times New Roman" w:hAnsi="Times New Roman" w:cs="Times New Roman"/>
+          <w:sz w:val="22"/>
+          <w:szCs w:val="22"/>
+        </w:rPr>
+        <w:t>Forest</w:t>
+      </w:r>
+      <w:proofErr w:type="spellEnd"/>
+      <w:r>
+        <w:rPr>
+          <w:rFonts w:ascii="Times New Roman" w:hAnsi="Times New Roman" w:cs="Times New Roman"/>
+          <w:sz w:val="22"/>
+          <w:szCs w:val="22"/>
+        </w:rPr>
+        <w:t xml:space="preserve"> </w:t>
+      </w:r>
+      <w:proofErr w:type="spellStart"/>
+      <w:r>
+        <w:rPr>
+          <w:rFonts w:ascii="Times New Roman" w:hAnsi="Times New Roman" w:cs="Times New Roman"/>
+          <w:sz w:val="22"/>
+          <w:szCs w:val="22"/>
+        </w:rPr>
+        <w:t>Classifier</w:t>
+      </w:r>
+      <w:proofErr w:type="spellEnd"/>
+      <w:r>
+        <w:rPr>
+          <w:rFonts w:ascii="Times New Roman" w:hAnsi="Times New Roman" w:cs="Times New Roman"/>
+          <w:sz w:val="22"/>
+          <w:szCs w:val="22"/>
+        </w:rPr>
+        <w:t xml:space="preserve"> yönteminin amacıma daha uygun bir yöntem olduğunu keşfettim ve bu </w:t>
       </w:r>
       <w:r>
         <w:rPr>
@@ -1018,23 +1393,159 @@
           <w:sz w:val="22"/>
           <w:szCs w:val="22"/>
         </w:rPr>
-        <w:t>Bunun bir diğer sebebi de gürültü yaratabilecek ve model için mantıksız olan özniteliklerin kullanılmamasıdır. Aşağıda verilen ROC eğrileri sonucunda görüldüğü üzere train verilerinin başarısı kadar test verileri de başarılı şekilde tahmin edilmiş durumda. Bu da overfittingin modelimde söz konusu olmadığını gösteriyor.</w:t>
+        <w:t xml:space="preserve">Bunun bir diğer sebebi de gürültü yaratabilecek ve model için mantıksız olan özniteliklerin kullanılmamasıdır. Aşağıda verilen ROC eğrileri sonucunda görüldüğü üzere </w:t>
+      </w:r>
+      <w:proofErr w:type="spellStart"/>
+      <w:r>
+        <w:rPr>
+          <w:rFonts w:ascii="Times New Roman" w:hAnsi="Times New Roman" w:cs="Times New Roman"/>
+          <w:sz w:val="22"/>
+          <w:szCs w:val="22"/>
+        </w:rPr>
+        <w:t>train</w:t>
+      </w:r>
+      <w:proofErr w:type="spellEnd"/>
+      <w:r>
+        <w:rPr>
+          <w:rFonts w:ascii="Times New Roman" w:hAnsi="Times New Roman" w:cs="Times New Roman"/>
+          <w:sz w:val="22"/>
+          <w:szCs w:val="22"/>
+        </w:rPr>
+        <w:t xml:space="preserve"> verilerinin başarısı kadar test verileri de başarılı şekilde tahmin edilmiş durumda. Bu da </w:t>
+      </w:r>
+      <w:proofErr w:type="spellStart"/>
+      <w:r>
+        <w:rPr>
+          <w:rFonts w:ascii="Times New Roman" w:hAnsi="Times New Roman" w:cs="Times New Roman"/>
+          <w:sz w:val="22"/>
+          <w:szCs w:val="22"/>
+        </w:rPr>
+        <w:t>overfittingin</w:t>
+      </w:r>
+      <w:proofErr w:type="spellEnd"/>
+      <w:r>
+        <w:rPr>
+          <w:rFonts w:ascii="Times New Roman" w:hAnsi="Times New Roman" w:cs="Times New Roman"/>
+          <w:sz w:val="22"/>
+          <w:szCs w:val="22"/>
+        </w:rPr>
+        <w:t xml:space="preserve"> modelimde söz konusu olmadığını gösteriyor.</w:t>
+      </w:r>
+    </w:p>
+    <w:p>
+      <w:pPr>
+        <w:jc w:val="both"/>
+        <w:rPr>
+          <w:rFonts w:ascii="Times New Roman" w:hAnsi="Times New Roman" w:cs="Times New Roman"/>
+          <w:sz w:val="22"/>
+          <w:szCs w:val="22"/>
+        </w:rPr>
+      </w:pPr>
+      <w:r>
+        <w:rPr>
+          <w:rFonts w:ascii="Times New Roman" w:hAnsi="Times New Roman" w:cs="Times New Roman"/>
+          <w:sz w:val="22"/>
+          <w:szCs w:val="22"/>
+        </w:rPr>
+        <w:tab/>
+        <w:t>Şekil 4’te görüldüğü üzere karmaşıklık matrisinde öğrenciler gayet başarılı şekilde gerekli seviyelere ayrılıyor. Veri seti büyüklüğüne kıyasla ufak seviyede hatalarla karşılaşılıyor.</w:t>
+      </w:r>
+    </w:p>
+    <w:p>
+      <w:pPr>
+        <w:jc w:val="both"/>
+        <w:rPr>
+          <w:rFonts w:ascii="Times New Roman" w:hAnsi="Times New Roman" w:cs="Times New Roman"/>
+          <w:sz w:val="22"/>
+          <w:szCs w:val="22"/>
+        </w:rPr>
+      </w:pPr>
+      <w:r>
+        <w:rPr>
+          <w:rFonts w:ascii="Times New Roman" w:hAnsi="Times New Roman" w:cs="Times New Roman"/>
+          <w:sz w:val="22"/>
+          <w:szCs w:val="22"/>
+        </w:rPr>
+        <w:tab/>
+        <w:t>Şekil 5’e baktığımızda da modelimin performans metriklerini görebiliyoruz. Bu performans metrikleri</w:t>
+      </w:r>
+      <w:r>
+        <w:rPr>
+          <w:rFonts w:ascii="Times New Roman" w:hAnsi="Times New Roman" w:cs="Times New Roman"/>
+          <w:sz w:val="22"/>
+          <w:szCs w:val="22"/>
+        </w:rPr>
+        <w:t xml:space="preserve">nden </w:t>
+      </w:r>
+      <w:proofErr w:type="spellStart"/>
+      <w:r>
+        <w:rPr>
+          <w:rFonts w:ascii="Times New Roman" w:hAnsi="Times New Roman" w:cs="Times New Roman"/>
+          <w:sz w:val="22"/>
+          <w:szCs w:val="22"/>
+        </w:rPr>
+        <w:t>Accuracy</w:t>
+      </w:r>
+      <w:proofErr w:type="spellEnd"/>
+      <w:r>
+        <w:rPr>
+          <w:rFonts w:ascii="Times New Roman" w:hAnsi="Times New Roman" w:cs="Times New Roman"/>
+          <w:sz w:val="22"/>
+          <w:szCs w:val="22"/>
+        </w:rPr>
+        <w:t xml:space="preserve"> değerleri modelin tahminlerinin genel olarak doğru olduğunu belirtiyor. Bu, tüm sınıflarda modelin başarılı olduğunu ortalama olarak gösteriyor. AUC değerleri ise modelin sınıfları ayırt etme kabiliyetinin çok yüksek olduğunu belirtiyor. ROC eğrisi altında kalan alan çok yüksek olduğu için modelin sınıfları ayrıştırma gücü de o kadar yüksek oluyor. Precision, </w:t>
+      </w:r>
+      <w:proofErr w:type="spellStart"/>
+      <w:r>
+        <w:rPr>
+          <w:rFonts w:ascii="Times New Roman" w:hAnsi="Times New Roman" w:cs="Times New Roman"/>
+          <w:sz w:val="22"/>
+          <w:szCs w:val="22"/>
+        </w:rPr>
+        <w:t>Recall</w:t>
+      </w:r>
+      <w:proofErr w:type="spellEnd"/>
+      <w:r>
+        <w:rPr>
+          <w:rFonts w:ascii="Times New Roman" w:hAnsi="Times New Roman" w:cs="Times New Roman"/>
+          <w:sz w:val="22"/>
+          <w:szCs w:val="22"/>
+        </w:rPr>
+        <w:t xml:space="preserve"> ve F-1 Skoru değerlerinin biraz diğerlerine kıyasla düşük kalmasının sebebi ise veri setimde bulunan verilerin dengesiz dağılımından kaynaklanıyor. Bundan dolayı bu değerler </w:t>
+      </w:r>
+      <w:proofErr w:type="spellStart"/>
+      <w:r>
+        <w:rPr>
+          <w:rFonts w:ascii="Times New Roman" w:hAnsi="Times New Roman" w:cs="Times New Roman"/>
+          <w:sz w:val="22"/>
+          <w:szCs w:val="22"/>
+        </w:rPr>
+        <w:t>accuracy</w:t>
+      </w:r>
+      <w:proofErr w:type="spellEnd"/>
+      <w:r>
+        <w:rPr>
+          <w:rFonts w:ascii="Times New Roman" w:hAnsi="Times New Roman" w:cs="Times New Roman"/>
+          <w:sz w:val="22"/>
+          <w:szCs w:val="22"/>
+        </w:rPr>
+        <w:t xml:space="preserve"> ve AUC değerlerine kıyasla biraz düşük kalıyor fakat ona rağmen kabul edilebilir durumda.</w:t>
       </w:r>
     </w:p>
     <w:p>
       <w:pPr>
         <w:keepNext/>
-        <w:jc w:val="both"/>
+        <w:jc w:val="center"/>
       </w:pPr>
       <w:r>
         <w:rPr>
           <w:noProof/>
         </w:rPr>
         <w:drawing>
-          <wp:inline distT="0" distB="0" distL="0" distR="0" wp14:anchorId="2B24AB08" wp14:editId="02513014">
-            <wp:extent cx="5657850" cy="3394585"/>
-            <wp:effectExtent l="0" t="0" r="0" b="0"/>
-            <wp:docPr id="1518234211" name="Resim 1" descr="metin, çizgi, öykü gelişim çizgisi; kumpas; grafiğini çıkarma, diyagram içeren bir resim&#10;&#10;Yapay zeka tarafından oluşturulan içerik yanlış olabilir."/>
+          <wp:inline distT="0" distB="0" distL="0" distR="0" wp14:anchorId="394D400A" wp14:editId="265C5652">
+            <wp:extent cx="5179161" cy="3699401"/>
+            <wp:effectExtent l="0" t="0" r="2540" b="0"/>
+            <wp:docPr id="941426507" name="Resim 1" descr="metin, ekran görüntüsü, çizgi, öykü gelişim çizgisi; kumpas; grafiğini çıkarma içeren bir resim&#10;&#10;Yapay zeka tarafından oluşturulan içerik yanlış olabilir."/>
             <wp:cNvGraphicFramePr>
               <a:graphicFrameLocks xmlns:a="http://schemas.openxmlformats.org/drawingml/2006/main" noChangeAspect="1"/>
             </wp:cNvGraphicFramePr>
@@ -1042,7 +1553,7 @@
               <a:graphicData uri="http://schemas.openxmlformats.org/drawingml/2006/picture">
                 <pic:pic xmlns:pic="http://schemas.openxmlformats.org/drawingml/2006/picture">
                   <pic:nvPicPr>
-                    <pic:cNvPr id="1518234211" name="Resim 1" descr="metin, çizgi, öykü gelişim çizgisi; kumpas; grafiğini çıkarma, diyagram içeren bir resim&#10;&#10;Yapay zeka tarafından oluşturulan içerik yanlış olabilir."/>
+                    <pic:cNvPr id="941426507" name="Resim 1" descr="metin, ekran görüntüsü, çizgi, öykü gelişim çizgisi; kumpas; grafiğini çıkarma içeren bir resim&#10;&#10;Yapay zeka tarafından oluşturulan içerik yanlış olabilir."/>
                     <pic:cNvPicPr>
                       <a:picLocks noChangeAspect="1" noChangeArrowheads="1"/>
                     </pic:cNvPicPr>
@@ -1063,7 +1574,7 @@
                   <pic:spPr bwMode="auto">
                     <a:xfrm>
                       <a:off x="0" y="0"/>
-                      <a:ext cx="5676965" cy="3406054"/>
+                      <a:ext cx="5192349" cy="3708821"/>
                     </a:xfrm>
                     <a:prstGeom prst="rect">
                       <a:avLst/>
@@ -1093,6 +1604,9 @@
         </w:rPr>
       </w:pPr>
       <w:r>
+        <w:t xml:space="preserve">            </w:t>
+      </w:r>
+      <w:r>
         <w:t xml:space="preserve">Şekil </w:t>
       </w:r>
       <w:fldSimple w:instr=" SEQ Şekil \* ARABIC ">
@@ -1116,11 +1630,12 @@
         <w:rPr>
           <w:noProof/>
         </w:rPr>
+        <w:lastRenderedPageBreak/>
         <w:drawing>
-          <wp:inline distT="0" distB="0" distL="0" distR="0" wp14:anchorId="4890FC0C" wp14:editId="1BA329F6">
-            <wp:extent cx="5552237" cy="3331221"/>
-            <wp:effectExtent l="0" t="0" r="0" b="2540"/>
-            <wp:docPr id="56165077" name="Resim 1" descr="metin, çizgi, diyagram, öykü gelişim çizgisi; kumpas; grafiğini çıkarma içeren bir resim&#10;&#10;Yapay zeka tarafından oluşturulan içerik yanlış olabilir."/>
+          <wp:inline distT="0" distB="0" distL="0" distR="0" wp14:anchorId="0197BBF4" wp14:editId="192E55B9">
+            <wp:extent cx="5244998" cy="3278124"/>
+            <wp:effectExtent l="0" t="0" r="0" b="0"/>
+            <wp:docPr id="733574860" name="Resim 2" descr="metin, çizgi, diyagram, ekran görüntüsü içeren bir resim&#10;&#10;Yapay zeka tarafından oluşturulan içerik yanlış olabilir."/>
             <wp:cNvGraphicFramePr>
               <a:graphicFrameLocks xmlns:a="http://schemas.openxmlformats.org/drawingml/2006/main" noChangeAspect="1"/>
             </wp:cNvGraphicFramePr>
@@ -1128,7 +1643,7 @@
               <a:graphicData uri="http://schemas.openxmlformats.org/drawingml/2006/picture">
                 <pic:pic xmlns:pic="http://schemas.openxmlformats.org/drawingml/2006/picture">
                   <pic:nvPicPr>
-                    <pic:cNvPr id="56165077" name="Resim 1" descr="metin, çizgi, diyagram, öykü gelişim çizgisi; kumpas; grafiğini çıkarma içeren bir resim&#10;&#10;Yapay zeka tarafından oluşturulan içerik yanlış olabilir."/>
+                    <pic:cNvPr id="733574860" name="Resim 2" descr="metin, çizgi, diyagram, ekran görüntüsü içeren bir resim&#10;&#10;Yapay zeka tarafından oluşturulan içerik yanlış olabilir."/>
                     <pic:cNvPicPr>
                       <a:picLocks noChangeAspect="1" noChangeArrowheads="1"/>
                     </pic:cNvPicPr>
@@ -1149,7 +1664,7 @@
                   <pic:spPr bwMode="auto">
                     <a:xfrm>
                       <a:off x="0" y="0"/>
-                      <a:ext cx="5645408" cy="3387122"/>
+                      <a:ext cx="5253760" cy="3283600"/>
                     </a:xfrm>
                     <a:prstGeom prst="rect">
                       <a:avLst/>
@@ -1198,12 +1713,11 @@
         <w:rPr>
           <w:noProof/>
         </w:rPr>
-        <w:lastRenderedPageBreak/>
         <w:drawing>
-          <wp:inline distT="0" distB="0" distL="0" distR="0" wp14:anchorId="697C4DDB" wp14:editId="623A9845">
-            <wp:extent cx="4693920" cy="3520440"/>
-            <wp:effectExtent l="0" t="0" r="0" b="3810"/>
-            <wp:docPr id="1213057185" name="Resim 2" descr="metin, ekran görüntüsü, diyagram, dikdörtgen içeren bir resim&#10;&#10;Yapay zeka tarafından oluşturulan içerik yanlış olabilir."/>
+          <wp:inline distT="0" distB="0" distL="0" distR="0" wp14:anchorId="74319E72" wp14:editId="215A5B5C">
+            <wp:extent cx="4645152" cy="3483864"/>
+            <wp:effectExtent l="0" t="0" r="3175" b="2540"/>
+            <wp:docPr id="191990632" name="Resim 3" descr="metin, ekran görüntüsü, diyagram, dikdörtgen içeren bir resim&#10;&#10;Yapay zeka tarafından oluşturulan içerik yanlış olabilir."/>
             <wp:cNvGraphicFramePr>
               <a:graphicFrameLocks xmlns:a="http://schemas.openxmlformats.org/drawingml/2006/main" noChangeAspect="1"/>
             </wp:cNvGraphicFramePr>
@@ -1211,7 +1725,7 @@
               <a:graphicData uri="http://schemas.openxmlformats.org/drawingml/2006/picture">
                 <pic:pic xmlns:pic="http://schemas.openxmlformats.org/drawingml/2006/picture">
                   <pic:nvPicPr>
-                    <pic:cNvPr id="1213057185" name="Resim 2" descr="metin, ekran görüntüsü, diyagram, dikdörtgen içeren bir resim&#10;&#10;Yapay zeka tarafından oluşturulan içerik yanlış olabilir."/>
+                    <pic:cNvPr id="191990632" name="Resim 3" descr="metin, ekran görüntüsü, diyagram, dikdörtgen içeren bir resim&#10;&#10;Yapay zeka tarafından oluşturulan içerik yanlış olabilir."/>
                     <pic:cNvPicPr>
                       <a:picLocks noChangeAspect="1" noChangeArrowheads="1"/>
                     </pic:cNvPicPr>
@@ -1232,7 +1746,7 @@
                   <pic:spPr bwMode="auto">
                     <a:xfrm>
                       <a:off x="0" y="0"/>
-                      <a:ext cx="4693920" cy="3520440"/>
+                      <a:ext cx="4655799" cy="3491850"/>
                     </a:xfrm>
                     <a:prstGeom prst="rect">
                       <a:avLst/>
@@ -1267,6 +1781,86 @@
       </w:fldSimple>
       <w:r>
         <w:t xml:space="preserve"> Karmaşıklık Matrisi</w:t>
+      </w:r>
+    </w:p>
+    <w:p>
+      <w:pPr>
+        <w:keepNext/>
+        <w:jc w:val="both"/>
+      </w:pPr>
+      <w:r>
+        <w:rPr>
+          <w:noProof/>
+        </w:rPr>
+        <w:lastRenderedPageBreak/>
+        <w:drawing>
+          <wp:inline distT="0" distB="0" distL="0" distR="0" wp14:anchorId="5E3D0108" wp14:editId="1C34CBB7">
+            <wp:extent cx="5760720" cy="3456305"/>
+            <wp:effectExtent l="0" t="0" r="0" b="0"/>
+            <wp:docPr id="1040579219" name="Resim 4" descr="metin, ekran görüntüsü, çizgi, öykü gelişim çizgisi; kumpas; grafiğini çıkarma içeren bir resim&#10;&#10;Yapay zeka tarafından oluşturulan içerik yanlış olabilir."/>
+            <wp:cNvGraphicFramePr>
+              <a:graphicFrameLocks xmlns:a="http://schemas.openxmlformats.org/drawingml/2006/main" noChangeAspect="1"/>
+            </wp:cNvGraphicFramePr>
+            <a:graphic xmlns:a="http://schemas.openxmlformats.org/drawingml/2006/main">
+              <a:graphicData uri="http://schemas.openxmlformats.org/drawingml/2006/picture">
+                <pic:pic xmlns:pic="http://schemas.openxmlformats.org/drawingml/2006/picture">
+                  <pic:nvPicPr>
+                    <pic:cNvPr id="1040579219" name="Resim 4" descr="metin, ekran görüntüsü, çizgi, öykü gelişim çizgisi; kumpas; grafiğini çıkarma içeren bir resim&#10;&#10;Yapay zeka tarafından oluşturulan içerik yanlış olabilir."/>
+                    <pic:cNvPicPr>
+                      <a:picLocks noChangeAspect="1" noChangeArrowheads="1"/>
+                    </pic:cNvPicPr>
+                  </pic:nvPicPr>
+                  <pic:blipFill>
+                    <a:blip r:embed="rId13">
+                      <a:extLst>
+                        <a:ext uri="{28A0092B-C50C-407E-A947-70E740481C1C}">
+                          <a14:useLocalDpi xmlns:a14="http://schemas.microsoft.com/office/drawing/2010/main" val="0"/>
+                        </a:ext>
+                      </a:extLst>
+                    </a:blip>
+                    <a:srcRect/>
+                    <a:stretch>
+                      <a:fillRect/>
+                    </a:stretch>
+                  </pic:blipFill>
+                  <pic:spPr bwMode="auto">
+                    <a:xfrm>
+                      <a:off x="0" y="0"/>
+                      <a:ext cx="5760720" cy="3456305"/>
+                    </a:xfrm>
+                    <a:prstGeom prst="rect">
+                      <a:avLst/>
+                    </a:prstGeom>
+                    <a:noFill/>
+                    <a:ln>
+                      <a:noFill/>
+                    </a:ln>
+                  </pic:spPr>
+                </pic:pic>
+              </a:graphicData>
+            </a:graphic>
+          </wp:inline>
+        </w:drawing>
+      </w:r>
+    </w:p>
+    <w:p>
+      <w:pPr>
+        <w:pStyle w:val="ResimYazs"/>
+        <w:jc w:val="center"/>
+      </w:pPr>
+      <w:r>
+        <w:t xml:space="preserve">Şekil </w:t>
+      </w:r>
+      <w:fldSimple w:instr=" SEQ Şekil \* ARABIC ">
+        <w:r>
+          <w:rPr>
+            <w:noProof/>
+          </w:rPr>
+          <w:t>5</w:t>
+        </w:r>
+      </w:fldSimple>
+      <w:r>
+        <w:t xml:space="preserve"> Performans Metrikleri</w:t>
       </w:r>
     </w:p>
     <w:p>
@@ -1318,7 +1912,7 @@
                     </pic:cNvPicPr>
                   </pic:nvPicPr>
                   <pic:blipFill>
-                    <a:blip r:embed="rId13" cstate="print">
+                    <a:blip r:embed="rId14" cstate="print">
                       <a:extLst>
                         <a:ext uri="{28A0092B-C50C-407E-A947-70E740481C1C}">
                           <a14:useLocalDpi xmlns:a14="http://schemas.microsoft.com/office/drawing/2010/main" val="0"/>
@@ -1363,7 +1957,7 @@
           <w:rPr>
             <w:noProof/>
           </w:rPr>
-          <w:t>5</w:t>
+          <w:t>6</w:t>
         </w:r>
       </w:fldSimple>
       <w:r>
@@ -1401,7 +1995,7 @@
                     </pic:cNvPicPr>
                   </pic:nvPicPr>
                   <pic:blipFill>
-                    <a:blip r:embed="rId14" cstate="print">
+                    <a:blip r:embed="rId15" cstate="print">
                       <a:extLst>
                         <a:ext uri="{28A0092B-C50C-407E-A947-70E740481C1C}">
                           <a14:useLocalDpi xmlns:a14="http://schemas.microsoft.com/office/drawing/2010/main" val="0"/>
@@ -1446,20 +2040,14 @@
           <w:rPr>
             <w:noProof/>
           </w:rPr>
-          <w:t>6</w:t>
+          <w:t>7</w:t>
         </w:r>
       </w:fldSimple>
       <w:r>
         <w:t xml:space="preserve"> </w:t>
       </w:r>
       <w:r>
-        <w:t>Makale ROC Eğrisi (</w:t>
-      </w:r>
-      <w:r>
-        <w:t>Test</w:t>
-      </w:r>
-      <w:r>
-        <w:t>)</w:t>
+        <w:t>Makale ROC Eğrisi (Test)</w:t>
       </w:r>
     </w:p>
     <w:sectPr>

</xml_diff>

<commit_message>
added importance-graph and making some changes in word file
</commit_message>
<xml_diff>
--- a/BLM0463_Proje_ErenKose_22360859075.docx
+++ b/BLM0463_Proje_ErenKose_22360859075.docx
@@ -575,6 +575,12 @@
         </w:rPr>
         <w:t>” seviye öğrenci olarak tanımlanmıştır.</w:t>
       </w:r>
+      <w:r>
+        <w:rPr>
+          <w:rFonts w:ascii="Times New Roman" w:hAnsi="Times New Roman" w:cs="Times New Roman"/>
+        </w:rPr>
+        <w:t xml:space="preserve"> Bu tanımlama sonrasında ise model, gerekli öznitelikler kullanılarak eğitilmiştir. </w:t>
+      </w:r>
     </w:p>
     <w:p>
       <w:pPr>
@@ -893,6 +899,7 @@
           </w:tcPr>
           <w:p>
             <w:pPr>
+              <w:spacing w:line="240" w:lineRule="auto"/>
               <w:jc w:val="both"/>
               <w:rPr>
                 <w:rFonts w:ascii="Times New Roman" w:hAnsi="Times New Roman" w:cs="Times New Roman"/>
@@ -930,6 +937,7 @@
           </w:tcPr>
           <w:p>
             <w:pPr>
+              <w:spacing w:line="240" w:lineRule="auto"/>
               <w:jc w:val="both"/>
               <w:rPr>
                 <w:rFonts w:ascii="Times New Roman" w:hAnsi="Times New Roman" w:cs="Times New Roman"/>
@@ -972,6 +980,7 @@
           </w:tcPr>
           <w:p>
             <w:pPr>
+              <w:spacing w:line="240" w:lineRule="auto"/>
               <w:jc w:val="both"/>
               <w:rPr>
                 <w:rFonts w:ascii="Times New Roman" w:hAnsi="Times New Roman" w:cs="Times New Roman"/>
@@ -1009,6 +1018,7 @@
           </w:tcPr>
           <w:p>
             <w:pPr>
+              <w:spacing w:line="240" w:lineRule="auto"/>
               <w:jc w:val="both"/>
               <w:rPr>
                 <w:rFonts w:ascii="Times New Roman" w:hAnsi="Times New Roman" w:cs="Times New Roman"/>
@@ -1053,6 +1063,7 @@
           </w:tcPr>
           <w:p>
             <w:pPr>
+              <w:spacing w:line="240" w:lineRule="auto"/>
               <w:jc w:val="both"/>
               <w:rPr>
                 <w:rFonts w:ascii="Times New Roman" w:hAnsi="Times New Roman" w:cs="Times New Roman"/>
@@ -1090,6 +1101,7 @@
           </w:tcPr>
           <w:p>
             <w:pPr>
+              <w:spacing w:line="240" w:lineRule="auto"/>
               <w:jc w:val="both"/>
               <w:rPr>
                 <w:rFonts w:ascii="Times New Roman" w:hAnsi="Times New Roman" w:cs="Times New Roman"/>
@@ -1168,6 +1180,7 @@
           </w:tcPr>
           <w:p>
             <w:pPr>
+              <w:spacing w:line="240" w:lineRule="auto"/>
               <w:jc w:val="both"/>
               <w:rPr>
                 <w:rFonts w:ascii="Times New Roman" w:hAnsi="Times New Roman" w:cs="Times New Roman"/>
@@ -1205,6 +1218,7 @@
           </w:tcPr>
           <w:p>
             <w:pPr>
+              <w:spacing w:line="240" w:lineRule="auto"/>
               <w:jc w:val="both"/>
               <w:rPr>
                 <w:rFonts w:ascii="Times New Roman" w:hAnsi="Times New Roman" w:cs="Times New Roman"/>
@@ -1275,6 +1289,7 @@
           </w:tcPr>
           <w:p>
             <w:pPr>
+              <w:spacing w:line="240" w:lineRule="auto"/>
               <w:jc w:val="both"/>
               <w:rPr>
                 <w:rFonts w:ascii="Times New Roman" w:hAnsi="Times New Roman" w:cs="Times New Roman"/>
@@ -1312,6 +1327,7 @@
           </w:tcPr>
           <w:p>
             <w:pPr>
+              <w:spacing w:line="240" w:lineRule="auto"/>
               <w:jc w:val="both"/>
               <w:rPr>
                 <w:rFonts w:ascii="Times New Roman" w:hAnsi="Times New Roman" w:cs="Times New Roman"/>
@@ -1354,6 +1370,7 @@
           </w:tcPr>
           <w:p>
             <w:pPr>
+              <w:spacing w:line="240" w:lineRule="auto"/>
               <w:jc w:val="both"/>
               <w:rPr>
                 <w:rFonts w:ascii="Times New Roman" w:hAnsi="Times New Roman" w:cs="Times New Roman"/>
@@ -1391,6 +1408,7 @@
           </w:tcPr>
           <w:p>
             <w:pPr>
+              <w:spacing w:line="240" w:lineRule="auto"/>
               <w:jc w:val="both"/>
               <w:rPr>
                 <w:rFonts w:ascii="Times New Roman" w:hAnsi="Times New Roman" w:cs="Times New Roman"/>
@@ -1433,6 +1451,7 @@
           </w:tcPr>
           <w:p>
             <w:pPr>
+              <w:spacing w:line="240" w:lineRule="auto"/>
               <w:jc w:val="both"/>
               <w:rPr>
                 <w:rFonts w:ascii="Times New Roman" w:hAnsi="Times New Roman" w:cs="Times New Roman"/>
@@ -1470,6 +1489,7 @@
           </w:tcPr>
           <w:p>
             <w:pPr>
+              <w:spacing w:line="240" w:lineRule="auto"/>
               <w:jc w:val="both"/>
               <w:rPr>
                 <w:rFonts w:ascii="Times New Roman" w:hAnsi="Times New Roman" w:cs="Times New Roman"/>
@@ -1512,6 +1532,7 @@
           </w:tcPr>
           <w:p>
             <w:pPr>
+              <w:spacing w:line="240" w:lineRule="auto"/>
               <w:jc w:val="both"/>
               <w:rPr>
                 <w:rFonts w:ascii="Times New Roman" w:hAnsi="Times New Roman" w:cs="Times New Roman"/>
@@ -1549,6 +1570,7 @@
           </w:tcPr>
           <w:p>
             <w:pPr>
+              <w:spacing w:line="240" w:lineRule="auto"/>
               <w:jc w:val="both"/>
               <w:rPr>
                 <w:rFonts w:ascii="Times New Roman" w:hAnsi="Times New Roman" w:cs="Times New Roman"/>
@@ -1591,6 +1613,7 @@
           </w:tcPr>
           <w:p>
             <w:pPr>
+              <w:spacing w:line="240" w:lineRule="auto"/>
               <w:jc w:val="both"/>
               <w:rPr>
                 <w:rFonts w:ascii="Times New Roman" w:hAnsi="Times New Roman" w:cs="Times New Roman"/>
@@ -1628,6 +1651,7 @@
           </w:tcPr>
           <w:p>
             <w:pPr>
+              <w:spacing w:line="240" w:lineRule="auto"/>
               <w:jc w:val="both"/>
               <w:rPr>
                 <w:rFonts w:ascii="Times New Roman" w:hAnsi="Times New Roman" w:cs="Times New Roman"/>
@@ -1670,6 +1694,7 @@
           </w:tcPr>
           <w:p>
             <w:pPr>
+              <w:spacing w:line="240" w:lineRule="auto"/>
               <w:jc w:val="both"/>
               <w:rPr>
                 <w:rFonts w:ascii="Times New Roman" w:hAnsi="Times New Roman" w:cs="Times New Roman"/>
@@ -1707,6 +1732,7 @@
           </w:tcPr>
           <w:p>
             <w:pPr>
+              <w:spacing w:line="240" w:lineRule="auto"/>
               <w:jc w:val="both"/>
               <w:rPr>
                 <w:rFonts w:ascii="Times New Roman" w:hAnsi="Times New Roman" w:cs="Times New Roman"/>
@@ -1749,6 +1775,7 @@
           </w:tcPr>
           <w:p>
             <w:pPr>
+              <w:spacing w:line="240" w:lineRule="auto"/>
               <w:jc w:val="both"/>
               <w:rPr>
                 <w:rFonts w:ascii="Times New Roman" w:hAnsi="Times New Roman" w:cs="Times New Roman"/>
@@ -1786,6 +1813,7 @@
           </w:tcPr>
           <w:p>
             <w:pPr>
+              <w:spacing w:line="240" w:lineRule="auto"/>
               <w:jc w:val="both"/>
               <w:rPr>
                 <w:rFonts w:ascii="Times New Roman" w:hAnsi="Times New Roman" w:cs="Times New Roman"/>
@@ -1828,6 +1856,7 @@
           </w:tcPr>
           <w:p>
             <w:pPr>
+              <w:spacing w:line="240" w:lineRule="auto"/>
               <w:jc w:val="both"/>
               <w:rPr>
                 <w:rFonts w:ascii="Times New Roman" w:hAnsi="Times New Roman" w:cs="Times New Roman"/>
@@ -1865,6 +1894,7 @@
           </w:tcPr>
           <w:p>
             <w:pPr>
+              <w:spacing w:line="240" w:lineRule="auto"/>
               <w:jc w:val="both"/>
               <w:rPr>
                 <w:rFonts w:ascii="Times New Roman" w:hAnsi="Times New Roman" w:cs="Times New Roman"/>
@@ -1907,6 +1937,7 @@
           </w:tcPr>
           <w:p>
             <w:pPr>
+              <w:spacing w:line="240" w:lineRule="auto"/>
               <w:jc w:val="both"/>
               <w:rPr>
                 <w:rFonts w:ascii="Times New Roman" w:hAnsi="Times New Roman" w:cs="Times New Roman"/>
@@ -1944,6 +1975,7 @@
           </w:tcPr>
           <w:p>
             <w:pPr>
+              <w:spacing w:line="240" w:lineRule="auto"/>
               <w:jc w:val="both"/>
               <w:rPr>
                 <w:rFonts w:ascii="Times New Roman" w:hAnsi="Times New Roman" w:cs="Times New Roman"/>
@@ -2958,6 +2990,115 @@
     </w:p>
     <w:p>
       <w:pPr>
+        <w:jc w:val="both"/>
+        <w:rPr>
+          <w:rFonts w:ascii="Times New Roman" w:hAnsi="Times New Roman" w:cs="Times New Roman"/>
+          <w:sz w:val="22"/>
+          <w:szCs w:val="22"/>
+        </w:rPr>
+      </w:pPr>
+      <w:r>
+        <w:rPr>
+          <w:rFonts w:ascii="Times New Roman" w:hAnsi="Times New Roman" w:cs="Times New Roman"/>
+          <w:sz w:val="22"/>
+          <w:szCs w:val="22"/>
+        </w:rPr>
+        <w:tab/>
+        <w:t xml:space="preserve">Şekil 6’ya baktığımızda önem sıralamalarını görebiliyoruz. Burada neredeyse 0 olan değerleri fark edebiliriz. Bunun göze çarpan iki sebebi vardır. Bu değerlerin 0 olmasının ilk ve en önemli nedeni veri setimin dengesiz bir dağılıma sahip olmasıdır. Mesela yaklaşık 1500 veri içerisinde yalnızca 6 adet </w:t>
+      </w:r>
+      <w:proofErr w:type="spellStart"/>
+      <w:r>
+        <w:rPr>
+          <w:rFonts w:ascii="Times New Roman" w:hAnsi="Times New Roman" w:cs="Times New Roman"/>
+          <w:sz w:val="22"/>
+          <w:szCs w:val="22"/>
+        </w:rPr>
+        <w:t>Previous</w:t>
+      </w:r>
+      <w:proofErr w:type="spellEnd"/>
+      <w:r>
+        <w:rPr>
+          <w:rFonts w:ascii="Times New Roman" w:hAnsi="Times New Roman" w:cs="Times New Roman"/>
+          <w:sz w:val="22"/>
+          <w:szCs w:val="22"/>
+        </w:rPr>
+        <w:t xml:space="preserve"> </w:t>
+      </w:r>
+      <w:proofErr w:type="spellStart"/>
+      <w:r>
+        <w:rPr>
+          <w:rFonts w:ascii="Times New Roman" w:hAnsi="Times New Roman" w:cs="Times New Roman"/>
+          <w:sz w:val="22"/>
+          <w:szCs w:val="22"/>
+        </w:rPr>
+        <w:t>Curriculum</w:t>
+      </w:r>
+      <w:proofErr w:type="spellEnd"/>
+      <w:r>
+        <w:rPr>
+          <w:rFonts w:ascii="Times New Roman" w:hAnsi="Times New Roman" w:cs="Times New Roman"/>
+          <w:sz w:val="22"/>
+          <w:szCs w:val="22"/>
+        </w:rPr>
+        <w:t xml:space="preserve"> (17/18)2 özniteliği </w:t>
+      </w:r>
+      <w:proofErr w:type="spellStart"/>
+      <w:r>
+        <w:rPr>
+          <w:rFonts w:ascii="Times New Roman" w:hAnsi="Times New Roman" w:cs="Times New Roman"/>
+          <w:sz w:val="22"/>
+          <w:szCs w:val="22"/>
+        </w:rPr>
+        <w:t>Indian</w:t>
+      </w:r>
+      <w:proofErr w:type="spellEnd"/>
+      <w:r>
+        <w:rPr>
+          <w:rFonts w:ascii="Times New Roman" w:hAnsi="Times New Roman" w:cs="Times New Roman"/>
+          <w:sz w:val="22"/>
+          <w:szCs w:val="22"/>
+        </w:rPr>
+        <w:t xml:space="preserve"> olan öğrenci var. İkinci sebebi ise benim kategorik verilerde uygulamış olduğum </w:t>
+      </w:r>
+      <w:proofErr w:type="spellStart"/>
+      <w:r>
+        <w:rPr>
+          <w:rFonts w:ascii="Times New Roman" w:hAnsi="Times New Roman" w:cs="Times New Roman"/>
+          <w:sz w:val="22"/>
+          <w:szCs w:val="22"/>
+        </w:rPr>
+        <w:t>one</w:t>
+      </w:r>
+      <w:proofErr w:type="spellEnd"/>
+      <w:r>
+        <w:rPr>
+          <w:rFonts w:ascii="Times New Roman" w:hAnsi="Times New Roman" w:cs="Times New Roman"/>
+          <w:sz w:val="22"/>
+          <w:szCs w:val="22"/>
+        </w:rPr>
+        <w:t xml:space="preserve">-hot </w:t>
+      </w:r>
+      <w:proofErr w:type="spellStart"/>
+      <w:r>
+        <w:rPr>
+          <w:rFonts w:ascii="Times New Roman" w:hAnsi="Times New Roman" w:cs="Times New Roman"/>
+          <w:sz w:val="22"/>
+          <w:szCs w:val="22"/>
+        </w:rPr>
+        <w:t>encoding</w:t>
+      </w:r>
+      <w:proofErr w:type="spellEnd"/>
+      <w:r>
+        <w:rPr>
+          <w:rFonts w:ascii="Times New Roman" w:hAnsi="Times New Roman" w:cs="Times New Roman"/>
+          <w:sz w:val="22"/>
+          <w:szCs w:val="22"/>
+        </w:rPr>
+        <w:t xml:space="preserve"> işlemidir. Bu iki sebep birleştiğinde bu öznitelik için önem değeri neredeyse 0 oluyor.</w:t>
+      </w:r>
+    </w:p>
+    <w:p>
+      <w:pPr>
         <w:keepNext/>
         <w:jc w:val="center"/>
       </w:pPr>
@@ -2966,9 +3107,9 @@
           <w:noProof/>
         </w:rPr>
         <w:drawing>
-          <wp:inline distT="0" distB="0" distL="0" distR="0" wp14:anchorId="5E52C3EF" wp14:editId="0DF969B0">
-            <wp:extent cx="5132961" cy="3644900"/>
-            <wp:effectExtent l="0" t="0" r="0" b="0"/>
+          <wp:inline distT="0" distB="0" distL="0" distR="0" wp14:anchorId="5E52C3EF" wp14:editId="2BFAAF53">
+            <wp:extent cx="4261984" cy="3026423"/>
+            <wp:effectExtent l="0" t="0" r="5715" b="2540"/>
             <wp:docPr id="1554747827" name="Resim 2" descr="metin, ekran görüntüsü, çizgi, öykü gelişim çizgisi; kumpas; grafiğini çıkarma içeren bir resim&#10;&#10;Yapay zeka tarafından oluşturulan içerik yanlış olabilir."/>
             <wp:cNvGraphicFramePr>
               <a:graphicFrameLocks xmlns:a="http://schemas.openxmlformats.org/drawingml/2006/main" noChangeAspect="1"/>
@@ -2998,7 +3139,7 @@
                   <pic:spPr bwMode="auto">
                     <a:xfrm>
                       <a:off x="0" y="0"/>
-                      <a:ext cx="5138672" cy="3648956"/>
+                      <a:ext cx="4284011" cy="3042064"/>
                     </a:xfrm>
                     <a:prstGeom prst="rect">
                       <a:avLst/>
@@ -3055,9 +3196,9 @@
           <w:noProof/>
         </w:rPr>
         <w:drawing>
-          <wp:inline distT="0" distB="0" distL="0" distR="0" wp14:anchorId="4E121752" wp14:editId="30E9BDB6">
-            <wp:extent cx="4883150" cy="3620917"/>
-            <wp:effectExtent l="0" t="0" r="0" b="0"/>
+          <wp:inline distT="0" distB="0" distL="0" distR="0" wp14:anchorId="4E121752" wp14:editId="6189384E">
+            <wp:extent cx="3992578" cy="2960547"/>
+            <wp:effectExtent l="0" t="0" r="8255" b="0"/>
             <wp:docPr id="699650584" name="Resim 3" descr="metin, çizgi, öykü gelişim çizgisi; kumpas; grafiğini çıkarma, ekran görüntüsü içeren bir resim&#10;&#10;Yapay zeka tarafından oluşturulan içerik yanlış olabilir."/>
             <wp:cNvGraphicFramePr>
               <a:graphicFrameLocks xmlns:a="http://schemas.openxmlformats.org/drawingml/2006/main" noChangeAspect="1"/>
@@ -3087,7 +3228,7 @@
                   <pic:spPr bwMode="auto">
                     <a:xfrm>
                       <a:off x="0" y="0"/>
-                      <a:ext cx="4889245" cy="3625436"/>
+                      <a:ext cx="4014746" cy="2976985"/>
                     </a:xfrm>
                     <a:prstGeom prst="rect">
                       <a:avLst/>
@@ -3286,7 +3427,85 @@
         <w:t xml:space="preserve"> Performans Metrikleri</w:t>
       </w:r>
     </w:p>
-    <w:p/>
+    <w:p>
+      <w:pPr>
+        <w:keepNext/>
+      </w:pPr>
+      <w:r>
+        <w:rPr>
+          <w:noProof/>
+        </w:rPr>
+        <w:lastRenderedPageBreak/>
+        <w:drawing>
+          <wp:inline distT="0" distB="0" distL="0" distR="0" wp14:anchorId="108178AD" wp14:editId="0D206E32">
+            <wp:extent cx="5760720" cy="3456305"/>
+            <wp:effectExtent l="0" t="0" r="0" b="0"/>
+            <wp:docPr id="622363922" name="Resim 1" descr="metin, ekran görüntüsü, yazı tipi, diyagram içeren bir resim&#10;&#10;Yapay zeka tarafından oluşturulan içerik yanlış olabilir."/>
+            <wp:cNvGraphicFramePr>
+              <a:graphicFrameLocks xmlns:a="http://schemas.openxmlformats.org/drawingml/2006/main" noChangeAspect="1"/>
+            </wp:cNvGraphicFramePr>
+            <a:graphic xmlns:a="http://schemas.openxmlformats.org/drawingml/2006/main">
+              <a:graphicData uri="http://schemas.openxmlformats.org/drawingml/2006/picture">
+                <pic:pic xmlns:pic="http://schemas.openxmlformats.org/drawingml/2006/picture">
+                  <pic:nvPicPr>
+                    <pic:cNvPr id="622363922" name="Resim 1" descr="metin, ekran görüntüsü, yazı tipi, diyagram içeren bir resim&#10;&#10;Yapay zeka tarafından oluşturulan içerik yanlış olabilir."/>
+                    <pic:cNvPicPr>
+                      <a:picLocks noChangeAspect="1" noChangeArrowheads="1"/>
+                    </pic:cNvPicPr>
+                  </pic:nvPicPr>
+                  <pic:blipFill>
+                    <a:blip r:embed="rId14">
+                      <a:extLst>
+                        <a:ext uri="{28A0092B-C50C-407E-A947-70E740481C1C}">
+                          <a14:useLocalDpi xmlns:a14="http://schemas.microsoft.com/office/drawing/2010/main" val="0"/>
+                        </a:ext>
+                      </a:extLst>
+                    </a:blip>
+                    <a:srcRect/>
+                    <a:stretch>
+                      <a:fillRect/>
+                    </a:stretch>
+                  </pic:blipFill>
+                  <pic:spPr bwMode="auto">
+                    <a:xfrm>
+                      <a:off x="0" y="0"/>
+                      <a:ext cx="5760720" cy="3456305"/>
+                    </a:xfrm>
+                    <a:prstGeom prst="rect">
+                      <a:avLst/>
+                    </a:prstGeom>
+                    <a:noFill/>
+                    <a:ln>
+                      <a:noFill/>
+                    </a:ln>
+                  </pic:spPr>
+                </pic:pic>
+              </a:graphicData>
+            </a:graphic>
+          </wp:inline>
+        </w:drawing>
+      </w:r>
+    </w:p>
+    <w:p>
+      <w:pPr>
+        <w:pStyle w:val="ResimYazs"/>
+        <w:jc w:val="center"/>
+      </w:pPr>
+      <w:r>
+        <w:t xml:space="preserve">Şekil </w:t>
+      </w:r>
+      <w:fldSimple w:instr=" SEQ Şekil \* ARABIC ">
+        <w:r>
+          <w:rPr>
+            <w:noProof/>
+          </w:rPr>
+          <w:t>6</w:t>
+        </w:r>
+      </w:fldSimple>
+      <w:r>
+        <w:t xml:space="preserve"> Önem Sıralamaları</w:t>
+      </w:r>
+    </w:p>
     <w:p/>
     <w:p/>
     <w:p>
@@ -3308,7 +3527,6 @@
           <w:sz w:val="28"/>
           <w:szCs w:val="28"/>
         </w:rPr>
-        <w:lastRenderedPageBreak/>
         <w:t>Referans Aldığım Makaledeki Modelin Sonuçları</w:t>
       </w:r>
     </w:p>
@@ -3339,7 +3557,7 @@
                     </pic:cNvPicPr>
                   </pic:nvPicPr>
                   <pic:blipFill>
-                    <a:blip r:embed="rId14" cstate="print">
+                    <a:blip r:embed="rId15" cstate="print">
                       <a:extLst>
                         <a:ext uri="{28A0092B-C50C-407E-A947-70E740481C1C}">
                           <a14:useLocalDpi xmlns:a14="http://schemas.microsoft.com/office/drawing/2010/main" val="0"/>
@@ -3384,7 +3602,7 @@
           <w:rPr>
             <w:noProof/>
           </w:rPr>
-          <w:t>6</w:t>
+          <w:t>7</w:t>
         </w:r>
       </w:fldSimple>
       <w:r>
@@ -3403,6 +3621,7 @@
         <w:rPr>
           <w:noProof/>
         </w:rPr>
+        <w:lastRenderedPageBreak/>
         <w:drawing>
           <wp:inline distT="0" distB="0" distL="0" distR="0" wp14:anchorId="38B9B472" wp14:editId="20BF1B98">
             <wp:extent cx="4791075" cy="2362266"/>
@@ -3421,7 +3640,7 @@
                     </pic:cNvPicPr>
                   </pic:nvPicPr>
                   <pic:blipFill>
-                    <a:blip r:embed="rId15" cstate="print">
+                    <a:blip r:embed="rId16" cstate="print">
                       <a:extLst>
                         <a:ext uri="{28A0092B-C50C-407E-A947-70E740481C1C}">
                           <a14:useLocalDpi xmlns:a14="http://schemas.microsoft.com/office/drawing/2010/main" val="0"/>
@@ -3466,7 +3685,7 @@
           <w:rPr>
             <w:noProof/>
           </w:rPr>
-          <w:t>7</w:t>
+          <w:t>8</w:t>
         </w:r>
       </w:fldSimple>
       <w:r>
@@ -4818,7 +5037,6 @@
           <w:sz w:val="22"/>
           <w:szCs w:val="22"/>
         </w:rPr>
-        <w:lastRenderedPageBreak/>
         <w:t xml:space="preserve">Benim yazdığım kodda en iyi model </w:t>
       </w:r>
       <w:proofErr w:type="spellStart"/>

</xml_diff>